<commit_message>
Atualizei o doc de justificativa
</commit_message>
<xml_diff>
--- a/documentação/Contextualização e Justificativa - Projeto de Pesquisa e Inovação.docx
+++ b/documentação/Contextualização e Justificativa - Projeto de Pesquisa e Inovação.docx
@@ -4171,15 +4171,7 @@
           <w:sz w:val="24"/>
           <w:szCs w:val="24"/>
         </w:rPr>
-        <w:t>73% d</w:t>
-      </w:r>
-      <w:r>
-        <w:rPr>
-          <w:rFonts w:ascii="Century Gothic" w:hAnsi="Century Gothic" w:cs="Arial"/>
-          <w:sz w:val="24"/>
-          <w:szCs w:val="24"/>
-        </w:rPr>
-        <w:t xml:space="preserve">as </w:t>
+        <w:t xml:space="preserve">73% das </w:t>
       </w:r>
       <w:proofErr w:type="spellStart"/>
       <w:r>
@@ -4260,40 +4252,16 @@
           <w:sz w:val="24"/>
           <w:szCs w:val="24"/>
         </w:rPr>
-        <w:t>evitad</w:t>
-      </w:r>
-      <w:r>
-        <w:rPr>
-          <w:rFonts w:ascii="Century Gothic" w:hAnsi="Century Gothic" w:cs="Arial"/>
-          <w:sz w:val="24"/>
-          <w:szCs w:val="24"/>
-        </w:rPr>
-        <w:t>a</w:t>
-      </w:r>
-      <w:r>
-        <w:rPr>
-          <w:rFonts w:ascii="Century Gothic" w:hAnsi="Century Gothic" w:cs="Arial"/>
-          <w:sz w:val="24"/>
-          <w:szCs w:val="24"/>
-        </w:rPr>
-        <w:t>s</w:t>
-      </w:r>
-      <w:proofErr w:type="spellEnd"/>
-      <w:r>
-        <w:rPr>
-          <w:rFonts w:ascii="Century Gothic" w:hAnsi="Century Gothic" w:cs="Arial"/>
-          <w:sz w:val="24"/>
-          <w:szCs w:val="24"/>
-        </w:rPr>
-        <w:t xml:space="preserve">, com </w:t>
-      </w:r>
-      <w:r>
-        <w:rPr>
-          <w:rFonts w:ascii="Century Gothic" w:hAnsi="Century Gothic" w:cs="Arial"/>
-          <w:sz w:val="24"/>
-          <w:szCs w:val="24"/>
-        </w:rPr>
-        <w:t xml:space="preserve">o </w:t>
+        <w:t>evitadas</w:t>
+      </w:r>
+      <w:proofErr w:type="spellEnd"/>
+      <w:r>
+        <w:rPr>
+          <w:rFonts w:ascii="Century Gothic" w:hAnsi="Century Gothic" w:cs="Arial"/>
+          <w:sz w:val="24"/>
+          <w:szCs w:val="24"/>
+        </w:rPr>
+        <w:t xml:space="preserve">, com o </w:t>
       </w:r>
       <w:proofErr w:type="spellStart"/>
       <w:r>
@@ -4919,9 +4887,61 @@
           <w:sz w:val="24"/>
           <w:szCs w:val="24"/>
         </w:rPr>
-        <w:t>análise</w:t>
-      </w:r>
-      <w:proofErr w:type="spellEnd"/>
+        <w:t>anális</w:t>
+      </w:r>
+      <w:r>
+        <w:rPr>
+          <w:rFonts w:ascii="Century Gothic" w:hAnsi="Century Gothic" w:cs="Arial"/>
+          <w:sz w:val="24"/>
+          <w:szCs w:val="24"/>
+        </w:rPr>
+        <w:t>e</w:t>
+      </w:r>
+      <w:proofErr w:type="spellEnd"/>
+      <w:r>
+        <w:rPr>
+          <w:rFonts w:ascii="Century Gothic" w:hAnsi="Century Gothic" w:cs="Arial"/>
+          <w:sz w:val="24"/>
+          <w:szCs w:val="24"/>
+        </w:rPr>
+        <w:t xml:space="preserve"> </w:t>
+      </w:r>
+      <w:proofErr w:type="spellStart"/>
+      <w:r>
+        <w:rPr>
+          <w:rFonts w:ascii="Century Gothic" w:hAnsi="Century Gothic" w:cs="Arial"/>
+          <w:sz w:val="24"/>
+          <w:szCs w:val="24"/>
+        </w:rPr>
+        <w:t>em</w:t>
+      </w:r>
+      <w:proofErr w:type="spellEnd"/>
+      <w:r>
+        <w:rPr>
+          <w:rFonts w:ascii="Century Gothic" w:hAnsi="Century Gothic" w:cs="Arial"/>
+          <w:sz w:val="24"/>
+          <w:szCs w:val="24"/>
+        </w:rPr>
+        <w:t xml:space="preserve"> </w:t>
+      </w:r>
+      <w:proofErr w:type="spellStart"/>
+      <w:r>
+        <w:rPr>
+          <w:rFonts w:ascii="Century Gothic" w:hAnsi="Century Gothic" w:cs="Arial"/>
+          <w:sz w:val="24"/>
+          <w:szCs w:val="24"/>
+        </w:rPr>
+        <w:t>nosso</w:t>
+      </w:r>
+      <w:proofErr w:type="spellEnd"/>
+      <w:r>
+        <w:rPr>
+          <w:rFonts w:ascii="Century Gothic" w:hAnsi="Century Gothic" w:cs="Arial"/>
+          <w:sz w:val="24"/>
+          <w:szCs w:val="24"/>
+        </w:rPr>
+        <w:t xml:space="preserve"> site</w:t>
+      </w:r>
       <w:r>
         <w:rPr>
           <w:rFonts w:ascii="Century Gothic" w:hAnsi="Century Gothic" w:cs="Arial"/>
@@ -5066,6 +5086,212 @@
         <w:t>detectadas</w:t>
       </w:r>
       <w:proofErr w:type="spellEnd"/>
+      <w:r>
+        <w:rPr>
+          <w:rFonts w:ascii="Century Gothic" w:hAnsi="Century Gothic" w:cs="Arial"/>
+          <w:sz w:val="24"/>
+          <w:szCs w:val="24"/>
+        </w:rPr>
+        <w:t xml:space="preserve"> (o </w:t>
+      </w:r>
+      <w:proofErr w:type="spellStart"/>
+      <w:r>
+        <w:rPr>
+          <w:rFonts w:ascii="Century Gothic" w:hAnsi="Century Gothic" w:cs="Arial"/>
+          <w:sz w:val="24"/>
+          <w:szCs w:val="24"/>
+        </w:rPr>
+        <w:t>cliente</w:t>
+      </w:r>
+      <w:proofErr w:type="spellEnd"/>
+      <w:r>
+        <w:rPr>
+          <w:rFonts w:ascii="Century Gothic" w:hAnsi="Century Gothic" w:cs="Arial"/>
+          <w:sz w:val="24"/>
+          <w:szCs w:val="24"/>
+        </w:rPr>
+        <w:t xml:space="preserve"> </w:t>
+      </w:r>
+      <w:proofErr w:type="spellStart"/>
+      <w:r>
+        <w:rPr>
+          <w:rFonts w:ascii="Century Gothic" w:hAnsi="Century Gothic" w:cs="Arial"/>
+          <w:sz w:val="24"/>
+          <w:szCs w:val="24"/>
+        </w:rPr>
+        <w:t>será</w:t>
+      </w:r>
+      <w:proofErr w:type="spellEnd"/>
+      <w:r>
+        <w:rPr>
+          <w:rFonts w:ascii="Century Gothic" w:hAnsi="Century Gothic" w:cs="Arial"/>
+          <w:sz w:val="24"/>
+          <w:szCs w:val="24"/>
+        </w:rPr>
+        <w:t xml:space="preserve"> </w:t>
+      </w:r>
+      <w:proofErr w:type="spellStart"/>
+      <w:r>
+        <w:rPr>
+          <w:rFonts w:ascii="Century Gothic" w:hAnsi="Century Gothic" w:cs="Arial"/>
+          <w:sz w:val="24"/>
+          <w:szCs w:val="24"/>
+        </w:rPr>
+        <w:t>notificado</w:t>
+      </w:r>
+      <w:proofErr w:type="spellEnd"/>
+      <w:r>
+        <w:rPr>
+          <w:rFonts w:ascii="Century Gothic" w:hAnsi="Century Gothic" w:cs="Arial"/>
+          <w:sz w:val="24"/>
+          <w:szCs w:val="24"/>
+        </w:rPr>
+        <w:t xml:space="preserve"> com um </w:t>
+      </w:r>
+      <w:proofErr w:type="spellStart"/>
+      <w:r>
+        <w:rPr>
+          <w:rFonts w:ascii="Century Gothic" w:hAnsi="Century Gothic" w:cs="Arial"/>
+          <w:sz w:val="24"/>
+          <w:szCs w:val="24"/>
+        </w:rPr>
+        <w:t>alarme</w:t>
+      </w:r>
+      <w:proofErr w:type="spellEnd"/>
+      <w:r>
+        <w:rPr>
+          <w:rFonts w:ascii="Century Gothic" w:hAnsi="Century Gothic" w:cs="Arial"/>
+          <w:sz w:val="24"/>
+          <w:szCs w:val="24"/>
+        </w:rPr>
+        <w:t xml:space="preserve"> e </w:t>
+      </w:r>
+      <w:proofErr w:type="spellStart"/>
+      <w:r>
+        <w:rPr>
+          <w:rFonts w:ascii="Century Gothic" w:hAnsi="Century Gothic" w:cs="Arial"/>
+          <w:sz w:val="24"/>
+          <w:szCs w:val="24"/>
+        </w:rPr>
+        <w:t>uma</w:t>
+      </w:r>
+      <w:proofErr w:type="spellEnd"/>
+      <w:r>
+        <w:rPr>
+          <w:rFonts w:ascii="Century Gothic" w:hAnsi="Century Gothic" w:cs="Arial"/>
+          <w:sz w:val="24"/>
+          <w:szCs w:val="24"/>
+        </w:rPr>
+        <w:t xml:space="preserve"> </w:t>
+      </w:r>
+      <w:proofErr w:type="spellStart"/>
+      <w:r>
+        <w:rPr>
+          <w:rFonts w:ascii="Century Gothic" w:hAnsi="Century Gothic" w:cs="Arial"/>
+          <w:sz w:val="24"/>
+          <w:szCs w:val="24"/>
+        </w:rPr>
+        <w:t>mensagem</w:t>
+      </w:r>
+      <w:proofErr w:type="spellEnd"/>
+      <w:r>
+        <w:rPr>
+          <w:rFonts w:ascii="Century Gothic" w:hAnsi="Century Gothic" w:cs="Arial"/>
+          <w:sz w:val="24"/>
+          <w:szCs w:val="24"/>
+        </w:rPr>
+        <w:t xml:space="preserve"> de email </w:t>
+      </w:r>
+      <w:proofErr w:type="spellStart"/>
+      <w:r>
+        <w:rPr>
+          <w:rFonts w:ascii="Century Gothic" w:hAnsi="Century Gothic" w:cs="Arial"/>
+          <w:sz w:val="24"/>
+          <w:szCs w:val="24"/>
+        </w:rPr>
+        <w:t>caso</w:t>
+      </w:r>
+      <w:proofErr w:type="spellEnd"/>
+      <w:r>
+        <w:rPr>
+          <w:rFonts w:ascii="Century Gothic" w:hAnsi="Century Gothic" w:cs="Arial"/>
+          <w:sz w:val="24"/>
+          <w:szCs w:val="24"/>
+        </w:rPr>
+        <w:t xml:space="preserve"> </w:t>
+      </w:r>
+      <w:proofErr w:type="spellStart"/>
+      <w:r>
+        <w:rPr>
+          <w:rFonts w:ascii="Century Gothic" w:hAnsi="Century Gothic" w:cs="Arial"/>
+          <w:sz w:val="24"/>
+          <w:szCs w:val="24"/>
+        </w:rPr>
+        <w:t>ocorra</w:t>
+      </w:r>
+      <w:proofErr w:type="spellEnd"/>
+      <w:r>
+        <w:rPr>
+          <w:rFonts w:ascii="Century Gothic" w:hAnsi="Century Gothic" w:cs="Arial"/>
+          <w:sz w:val="24"/>
+          <w:szCs w:val="24"/>
+        </w:rPr>
+        <w:t xml:space="preserve"> </w:t>
+      </w:r>
+      <w:proofErr w:type="spellStart"/>
+      <w:r>
+        <w:rPr>
+          <w:rFonts w:ascii="Century Gothic" w:hAnsi="Century Gothic" w:cs="Arial"/>
+          <w:sz w:val="24"/>
+          <w:szCs w:val="24"/>
+        </w:rPr>
+        <w:t>alguma</w:t>
+      </w:r>
+      <w:proofErr w:type="spellEnd"/>
+      <w:r>
+        <w:rPr>
+          <w:rFonts w:ascii="Century Gothic" w:hAnsi="Century Gothic" w:cs="Arial"/>
+          <w:sz w:val="24"/>
+          <w:szCs w:val="24"/>
+        </w:rPr>
+        <w:t xml:space="preserve"> </w:t>
+      </w:r>
+      <w:proofErr w:type="spellStart"/>
+      <w:r>
+        <w:rPr>
+          <w:rFonts w:ascii="Century Gothic" w:hAnsi="Century Gothic" w:cs="Arial"/>
+          <w:sz w:val="24"/>
+          <w:szCs w:val="24"/>
+        </w:rPr>
+        <w:t>oscilação</w:t>
+      </w:r>
+      <w:proofErr w:type="spellEnd"/>
+      <w:r>
+        <w:rPr>
+          <w:rFonts w:ascii="Century Gothic" w:hAnsi="Century Gothic" w:cs="Arial"/>
+          <w:sz w:val="24"/>
+          <w:szCs w:val="24"/>
+        </w:rPr>
+        <w:t xml:space="preserve"> </w:t>
+      </w:r>
+      <w:proofErr w:type="spellStart"/>
+      <w:r>
+        <w:rPr>
+          <w:rFonts w:ascii="Century Gothic" w:hAnsi="Century Gothic" w:cs="Arial"/>
+          <w:sz w:val="24"/>
+          <w:szCs w:val="24"/>
+        </w:rPr>
+        <w:t>perigosa</w:t>
+      </w:r>
+      <w:proofErr w:type="spellEnd"/>
+      <w:r>
+        <w:rPr>
+          <w:rFonts w:ascii="Century Gothic" w:hAnsi="Century Gothic" w:cs="Arial"/>
+          <w:sz w:val="24"/>
+          <w:szCs w:val="24"/>
+        </w:rPr>
+        <w:t>)</w:t>
+      </w:r>
       <w:r>
         <w:rPr>
           <w:rFonts w:ascii="Century Gothic" w:hAnsi="Century Gothic" w:cs="Arial"/>

</xml_diff>